<commit_message>
Created more notes and added to planning phase.
</commit_message>
<xml_diff>
--- a/Documentation.docx
+++ b/Documentation.docx
@@ -1928,6 +1928,60 @@
           <w:u w:val="single"/>
         </w:rPr>
       </w:pPr>
+      <w:r>
+        <w:rPr>
+          <w:noProof/>
+        </w:rPr>
+        <w:lastRenderedPageBreak/>
+        <w:drawing>
+          <wp:inline distT="0" distB="0" distL="0" distR="0" wp14:anchorId="223AD628" wp14:editId="26A3B45C">
+            <wp:extent cx="5731510" cy="4295140"/>
+            <wp:effectExtent l="0" t="0" r="2540" b="0"/>
+            <wp:docPr id="1" name="Picture 1"/>
+            <wp:cNvGraphicFramePr>
+              <a:graphicFrameLocks xmlns:a="http://schemas.openxmlformats.org/drawingml/2006/main" noChangeAspect="1"/>
+            </wp:cNvGraphicFramePr>
+            <a:graphic xmlns:a="http://schemas.openxmlformats.org/drawingml/2006/main">
+              <a:graphicData uri="http://schemas.openxmlformats.org/drawingml/2006/picture">
+                <pic:pic xmlns:pic="http://schemas.openxmlformats.org/drawingml/2006/picture">
+                  <pic:nvPicPr>
+                    <pic:cNvPr id="0" name="Picture 1"/>
+                    <pic:cNvPicPr>
+                      <a:picLocks noChangeAspect="1" noChangeArrowheads="1"/>
+                    </pic:cNvPicPr>
+                  </pic:nvPicPr>
+                  <pic:blipFill>
+                    <a:blip r:embed="rId8">
+                      <a:extLst>
+                        <a:ext uri="{28A0092B-C50C-407E-A947-70E740481C1C}">
+                          <a14:useLocalDpi xmlns:a14="http://schemas.microsoft.com/office/drawing/2010/main" val="0"/>
+                        </a:ext>
+                      </a:extLst>
+                    </a:blip>
+                    <a:srcRect/>
+                    <a:stretch>
+                      <a:fillRect/>
+                    </a:stretch>
+                  </pic:blipFill>
+                  <pic:spPr bwMode="auto">
+                    <a:xfrm>
+                      <a:off x="0" y="0"/>
+                      <a:ext cx="5731510" cy="4295140"/>
+                    </a:xfrm>
+                    <a:prstGeom prst="rect">
+                      <a:avLst/>
+                    </a:prstGeom>
+                    <a:noFill/>
+                    <a:ln>
+                      <a:noFill/>
+                    </a:ln>
+                  </pic:spPr>
+                </pic:pic>
+              </a:graphicData>
+            </a:graphic>
+          </wp:inline>
+        </w:drawing>
+      </w:r>
     </w:p>
     <w:p>
       <w:pPr>
@@ -1964,8 +2018,8 @@
           <w:u w:val="single"/>
         </w:rPr>
         <w:sectPr>
-          <w:footerReference w:type="default" r:id="rId8"/>
-          <w:footerReference w:type="first" r:id="rId9"/>
+          <w:footerReference w:type="default" r:id="rId9"/>
+          <w:footerReference w:type="first" r:id="rId10"/>
           <w:pgSz w:w="11906" w:h="16838"/>
           <w:pgMar w:top="1440" w:right="1440" w:bottom="1440" w:left="1440" w:header="708" w:footer="708" w:gutter="0"/>
           <w:cols w:space="708"/>
@@ -1973,6 +2027,60 @@
           <w:docGrid w:linePitch="360"/>
         </w:sectPr>
       </w:pPr>
+      <w:r>
+        <w:rPr>
+          <w:noProof/>
+        </w:rPr>
+        <w:lastRenderedPageBreak/>
+        <w:drawing>
+          <wp:inline distT="0" distB="0" distL="0" distR="0" wp14:anchorId="5745AAAE" wp14:editId="6525DEC8">
+            <wp:extent cx="5731510" cy="4295140"/>
+            <wp:effectExtent l="0" t="0" r="2540" b="0"/>
+            <wp:docPr id="2" name="Picture 2"/>
+            <wp:cNvGraphicFramePr>
+              <a:graphicFrameLocks xmlns:a="http://schemas.openxmlformats.org/drawingml/2006/main" noChangeAspect="1"/>
+            </wp:cNvGraphicFramePr>
+            <a:graphic xmlns:a="http://schemas.openxmlformats.org/drawingml/2006/main">
+              <a:graphicData uri="http://schemas.openxmlformats.org/drawingml/2006/picture">
+                <pic:pic xmlns:pic="http://schemas.openxmlformats.org/drawingml/2006/picture">
+                  <pic:nvPicPr>
+                    <pic:cNvPr id="0" name="Picture 3"/>
+                    <pic:cNvPicPr>
+                      <a:picLocks noChangeAspect="1" noChangeArrowheads="1"/>
+                    </pic:cNvPicPr>
+                  </pic:nvPicPr>
+                  <pic:blipFill>
+                    <a:blip r:embed="rId11">
+                      <a:extLst>
+                        <a:ext uri="{28A0092B-C50C-407E-A947-70E740481C1C}">
+                          <a14:useLocalDpi xmlns:a14="http://schemas.microsoft.com/office/drawing/2010/main" val="0"/>
+                        </a:ext>
+                      </a:extLst>
+                    </a:blip>
+                    <a:srcRect/>
+                    <a:stretch>
+                      <a:fillRect/>
+                    </a:stretch>
+                  </pic:blipFill>
+                  <pic:spPr bwMode="auto">
+                    <a:xfrm>
+                      <a:off x="0" y="0"/>
+                      <a:ext cx="5731510" cy="4295140"/>
+                    </a:xfrm>
+                    <a:prstGeom prst="rect">
+                      <a:avLst/>
+                    </a:prstGeom>
+                    <a:noFill/>
+                    <a:ln>
+                      <a:noFill/>
+                    </a:ln>
+                  </pic:spPr>
+                </pic:pic>
+              </a:graphicData>
+            </a:graphic>
+          </wp:inline>
+        </w:drawing>
+      </w:r>
     </w:p>
     <w:p>
       <w:pPr>
@@ -2930,7 +3038,7 @@
     </w:p>
     <w:p/>
     <w:p>
-      <w:hyperlink r:id="rId10" w:history="1">
+      <w:hyperlink r:id="rId12" w:history="1">
         <w:r>
           <w:rPr>
             <w:rStyle w:val="Hyperlink"/>
@@ -2940,7 +3048,7 @@
       </w:hyperlink>
     </w:p>
     <w:p>
-      <w:hyperlink r:id="rId11" w:history="1">
+      <w:hyperlink r:id="rId13" w:history="1">
         <w:r>
           <w:rPr>
             <w:rStyle w:val="Hyperlink"/>
@@ -2963,7 +3071,7 @@
         </w:rPr>
         <w:t xml:space="preserve"> </w:t>
       </w:r>
-      <w:hyperlink r:id="rId12" w:history="1">
+      <w:hyperlink r:id="rId14" w:history="1">
         <w:r>
           <w:rPr>
             <w:rStyle w:val="Hyperlink"/>
@@ -3068,6 +3176,9 @@
       <w:r>
         <w:t>Display that a key has been pressed</w:t>
       </w:r>
+      <w:r>
+        <w:t xml:space="preserve"> on the terminal</w:t>
+      </w:r>
     </w:p>
     <w:p>
       <w:pPr>
@@ -3078,10 +3189,7 @@
         </w:numPr>
       </w:pPr>
       <w:r>
-        <w:t>Display a keyboard on the screen</w:t>
-      </w:r>
-      <w:r>
-        <w:t xml:space="preserve"> </w:t>
+        <w:t>Display graphical shapes</w:t>
       </w:r>
     </w:p>
     <w:p>
@@ -3093,7 +3201,7 @@
         </w:numPr>
       </w:pPr>
       <w:r>
-        <w:t>Show the user what key is what note</w:t>
+        <w:t>Keyboard input manipulates shapes in some way</w:t>
       </w:r>
     </w:p>
     <w:p>
@@ -3106,7 +3214,10 @@
       </w:pPr>
       <w:r>
         <w:lastRenderedPageBreak/>
-        <w:t>Light up the key that has been pressed</w:t>
+        <w:t>Display</w:t>
+      </w:r>
+      <w:r>
+        <w:t xml:space="preserve"> key pressed</w:t>
       </w:r>
     </w:p>
     <w:p>
@@ -3118,13 +3229,7 @@
         </w:numPr>
       </w:pPr>
       <w:r>
-        <w:t xml:space="preserve">Display a </w:t>
-      </w:r>
-      <w:r>
-        <w:t>note</w:t>
-      </w:r>
-      <w:r>
-        <w:t xml:space="preserve"> that can move from one side to another</w:t>
+        <w:t>Create keyboard</w:t>
       </w:r>
     </w:p>
     <w:p>
@@ -3136,7 +3241,19 @@
         </w:numPr>
       </w:pPr>
       <w:r>
-        <w:t>Create an area where the user must hit the key at a specific time</w:t>
+        <w:t>Keyboard input shows w</w:t>
+      </w:r>
+      <w:r>
+        <w:t xml:space="preserve">hat </w:t>
+      </w:r>
+      <w:r>
+        <w:t xml:space="preserve">key </w:t>
+      </w:r>
+      <w:r>
+        <w:t>has been pressed</w:t>
+      </w:r>
+      <w:r>
+        <w:t xml:space="preserve"> on graphical keyboard (multiple keys if needed)</w:t>
       </w:r>
     </w:p>
     <w:p>
@@ -3148,7 +3265,7 @@
         </w:numPr>
       </w:pPr>
       <w:r>
-        <w:t>Define whether the time the user hit the key was accurate or not and display this</w:t>
+        <w:t>Graphical keyboard resizes to canvas size</w:t>
       </w:r>
     </w:p>
     <w:p>
@@ -3160,10 +3277,7 @@
         </w:numPr>
       </w:pPr>
       <w:r>
-        <w:t>Display a music sheet style frame</w:t>
-      </w:r>
-      <w:r>
-        <w:t xml:space="preserve"> in the background</w:t>
+        <w:t>Create music sheet outline</w:t>
       </w:r>
     </w:p>
     <w:p>
@@ -3175,7 +3289,7 @@
         </w:numPr>
       </w:pPr>
       <w:r>
-        <w:t>Make several notes move along the music sheet</w:t>
+        <w:t>Create shape on stave when note pressed</w:t>
       </w:r>
     </w:p>
     <w:p>
@@ -3187,13 +3301,83 @@
         </w:numPr>
       </w:pPr>
       <w:r>
-        <w:t>testing??????</w:t>
-      </w:r>
-    </w:p>
-    <w:p>
-      <w:pPr>
-        <w:pStyle w:val="Heading2"/>
-      </w:pPr>
+        <w:t>Produce tone on key press (note on and note off)</w:t>
+      </w:r>
+    </w:p>
+    <w:p>
+      <w:pPr>
+        <w:pStyle w:val="ListParagraph"/>
+        <w:numPr>
+          <w:ilvl w:val="0"/>
+          <w:numId w:val="2"/>
+        </w:numPr>
+      </w:pPr>
+      <w:r>
+        <w:t>Produce specific key tone on key press</w:t>
+      </w:r>
+    </w:p>
+    <w:p>
+      <w:pPr>
+        <w:pStyle w:val="ListParagraph"/>
+        <w:numPr>
+          <w:ilvl w:val="0"/>
+          <w:numId w:val="2"/>
+        </w:numPr>
+      </w:pPr>
+      <w:r>
+        <w:t xml:space="preserve">Note moves across stave and repeats </w:t>
+      </w:r>
+    </w:p>
+    <w:p>
+      <w:pPr>
+        <w:pStyle w:val="ListParagraph"/>
+        <w:numPr>
+          <w:ilvl w:val="0"/>
+          <w:numId w:val="2"/>
+        </w:numPr>
+      </w:pPr>
+      <w:r>
+        <w:t xml:space="preserve">Note repeats to a different </w:t>
+      </w:r>
+      <w:r>
+        <w:t>line/note</w:t>
+      </w:r>
+    </w:p>
+    <w:p>
+      <w:pPr>
+        <w:pStyle w:val="ListParagraph"/>
+        <w:numPr>
+          <w:ilvl w:val="0"/>
+          <w:numId w:val="2"/>
+        </w:numPr>
+      </w:pPr>
+      <w:r>
+        <w:t>Ability to change speed of note</w:t>
+      </w:r>
+    </w:p>
+    <w:p>
+      <w:pPr>
+        <w:pStyle w:val="ListParagraph"/>
+        <w:numPr>
+          <w:ilvl w:val="0"/>
+          <w:numId w:val="2"/>
+        </w:numPr>
+      </w:pPr>
+      <w:r>
+        <w:t>Press key at specific time to raise count</w:t>
+      </w:r>
+    </w:p>
+    <w:p>
+      <w:pPr>
+        <w:pStyle w:val="ListParagraph"/>
+        <w:numPr>
+          <w:ilvl w:val="0"/>
+          <w:numId w:val="2"/>
+        </w:numPr>
+      </w:pPr>
+      <w:r>
+        <w:t>Display more than one note at a time</w:t>
+      </w:r>
     </w:p>
     <w:p>
       <w:pPr>
@@ -3241,10 +3425,7 @@
         </w:numPr>
       </w:pPr>
       <w:r>
-        <w:t>As a user</w:t>
-      </w:r>
-      <w:r>
-        <w:t xml:space="preserve"> t</w:t>
+        <w:t>As a user t</w:t>
       </w:r>
       <w:r>
         <w:t>he application must allow me to clearly follow which note I need to press and when.</w:t>
@@ -3259,10 +3440,7 @@
         </w:numPr>
       </w:pPr>
       <w:r>
-        <w:t>As a user</w:t>
-      </w:r>
-      <w:r>
-        <w:t xml:space="preserve"> t</w:t>
+        <w:t>As a user t</w:t>
       </w:r>
       <w:r>
         <w:t>he application must clearly define if I’ve pressed the correct key or not.</w:t>
@@ -3277,10 +3455,7 @@
         </w:numPr>
       </w:pPr>
       <w:r>
-        <w:t>As a user</w:t>
-      </w:r>
-      <w:r>
-        <w:t xml:space="preserve"> t</w:t>
+        <w:t>As a user t</w:t>
       </w:r>
       <w:r>
         <w:t xml:space="preserve">he application must be </w:t>
@@ -3307,10 +3482,7 @@
         </w:numPr>
       </w:pPr>
       <w:r>
-        <w:t>As a user</w:t>
-      </w:r>
-      <w:r>
-        <w:t xml:space="preserve"> the application must develop my understanding by progressing to a harder difficulty.</w:t>
+        <w:t>As a user the application must develop my understanding by progressing to a harder difficulty.</w:t>
       </w:r>
     </w:p>
     <w:p>
@@ -3322,10 +3494,7 @@
         </w:numPr>
       </w:pPr>
       <w:r>
-        <w:t>As a user</w:t>
-      </w:r>
-      <w:r>
-        <w:t xml:space="preserve"> the application must be visually appealing and not </w:t>
+        <w:t xml:space="preserve">As a user the application must be visually appealing and not </w:t>
       </w:r>
     </w:p>
     <w:p>
@@ -3380,19 +3549,7 @@
         <w:rPr>
           <w:color w:val="FF0000"/>
         </w:rPr>
-        <w:t xml:space="preserve">Accessibility - </w:t>
-      </w:r>
-      <w:r>
-        <w:rPr>
-          <w:color w:val="FF0000"/>
-        </w:rPr>
-        <w:t>Colour contrast</w:t>
-      </w:r>
-      <w:r>
-        <w:rPr>
-          <w:color w:val="FF0000"/>
-        </w:rPr>
-        <w:t>, fonts, layout, hovering, background, text shadow</w:t>
+        <w:t>Accessibility - Colour contrast, fonts, layout, hovering, background, text shadow</w:t>
       </w:r>
     </w:p>
     <w:p>
@@ -3419,6 +3576,7 @@
       </w:pPr>
       <w:bookmarkStart w:id="9" w:name="_Toc116501019"/>
       <w:r>
+        <w:lastRenderedPageBreak/>
         <w:t>Functional Requirements</w:t>
       </w:r>
       <w:bookmarkEnd w:id="9"/>
@@ -3440,222 +3598,221 @@
         <w:pStyle w:val="Heading2"/>
       </w:pPr>
       <w:r>
+        <w:t>Information Architecture?</w:t>
+      </w:r>
+    </w:p>
+    <w:p/>
+    <w:p>
+      <w:pPr>
+        <w:pStyle w:val="Heading2"/>
+      </w:pPr>
+      <w:bookmarkStart w:id="11" w:name="_Toc116501021"/>
+      <w:r>
+        <w:t>UML Diagram</w:t>
+      </w:r>
+      <w:bookmarkEnd w:id="11"/>
+    </w:p>
+    <w:p/>
+    <w:p>
+      <w:pPr>
+        <w:pStyle w:val="Heading2"/>
+      </w:pPr>
+      <w:bookmarkStart w:id="12" w:name="_Toc116501022"/>
+      <w:r>
+        <w:t>Wireframe Design</w:t>
+      </w:r>
+      <w:bookmarkEnd w:id="12"/>
+    </w:p>
+    <w:p/>
+    <w:p>
+      <w:pPr>
+        <w:pStyle w:val="Heading2"/>
+      </w:pPr>
+      <w:bookmarkStart w:id="13" w:name="_Toc116501023"/>
+      <w:r>
+        <w:t>Finalised Design</w:t>
+      </w:r>
+      <w:bookmarkEnd w:id="13"/>
+    </w:p>
+    <w:p>
+      <w:pPr>
+        <w:pStyle w:val="Heading1"/>
+      </w:pPr>
+      <w:bookmarkStart w:id="14" w:name="_Toc116501024"/>
+      <w:r>
+        <w:t>Implementation and Testing</w:t>
+      </w:r>
+      <w:bookmarkEnd w:id="14"/>
+    </w:p>
+    <w:p>
+      <w:pPr>
+        <w:rPr>
+          <w:color w:val="FF0000"/>
+        </w:rPr>
+      </w:pPr>
+      <w:r>
+        <w:rPr>
+          <w:color w:val="FF0000"/>
+        </w:rPr>
+        <w:t>In addition to illustrating "coding traps", this should highlight particular novel aspects to algorithms. Testing should be according to the scheme presented in the Analysis chapter and should follow some suitable model - e.g. category partition, state machine-based. Both functional testing and user-acceptance testing are appropriate. For experimental/investigative projects, techniques developed should be evaluated against a standard result set for calibration, as well as the "live" data set. For theoretical projects, the relative power/expressiveness of the theory should be evaluated with respect to competing approaches.</w:t>
+      </w:r>
+    </w:p>
+    <w:p>
+      <w:pPr>
+        <w:pStyle w:val="Heading1"/>
+      </w:pPr>
+      <w:bookmarkStart w:id="15" w:name="_Toc116501025"/>
+      <w:r>
+        <w:t>Hardware and Software Stack</w:t>
+      </w:r>
+      <w:bookmarkEnd w:id="15"/>
+    </w:p>
+    <w:p>
+      <w:pPr>
+        <w:rPr>
+          <w:color w:val="FF0000"/>
+        </w:rPr>
+      </w:pPr>
+      <w:r>
+        <w:rPr>
+          <w:color w:val="FF0000"/>
+        </w:rPr>
+        <w:t xml:space="preserve">What is needed </w:t>
+      </w:r>
+      <w:r>
+        <w:rPr>
+          <w:color w:val="FF0000"/>
+        </w:rPr>
+        <w:t>to</w:t>
+      </w:r>
+      <w:r>
+        <w:rPr>
+          <w:color w:val="FF0000"/>
+        </w:rPr>
+        <w:t xml:space="preserve"> run this application</w:t>
+      </w:r>
+      <w:r>
+        <w:rPr>
+          <w:color w:val="FF0000"/>
+        </w:rPr>
+        <w:t>?</w:t>
+      </w:r>
+    </w:p>
+    <w:p>
+      <w:pPr>
+        <w:pStyle w:val="Heading1"/>
+      </w:pPr>
+      <w:bookmarkStart w:id="16" w:name="_Toc116501026"/>
+      <w:r>
+        <w:t>Results</w:t>
+      </w:r>
+      <w:bookmarkEnd w:id="16"/>
+    </w:p>
+    <w:p>
+      <w:pPr>
+        <w:pStyle w:val="Heading2"/>
+      </w:pPr>
+      <w:bookmarkStart w:id="17" w:name="_Toc116501027"/>
+      <w:r>
+        <w:t>Findings</w:t>
+      </w:r>
+      <w:bookmarkEnd w:id="17"/>
+    </w:p>
+    <w:p>
+      <w:pPr>
+        <w:rPr>
+          <w:color w:val="FF0000"/>
+        </w:rPr>
+      </w:pPr>
+      <w:r>
+        <w:rPr>
+          <w:color w:val="FF0000"/>
+        </w:rPr>
+        <w:t>present all the results (products, experimental findings, theories, etc.) generated during the project. This may also include some off-topic findings that were not expected, or which were side-effects of other explorations.</w:t>
+      </w:r>
+    </w:p>
+    <w:p>
+      <w:pPr>
+        <w:pStyle w:val="Heading2"/>
+      </w:pPr>
+      <w:bookmarkStart w:id="18" w:name="_Toc116501028"/>
+      <w:r>
+        <w:t>Goals achieved</w:t>
+      </w:r>
+      <w:bookmarkEnd w:id="18"/>
+      <w:r>
+        <w:t xml:space="preserve"> </w:t>
+      </w:r>
+    </w:p>
+    <w:p>
+      <w:pPr>
+        <w:rPr>
+          <w:color w:val="FF0000"/>
+        </w:rPr>
+      </w:pPr>
+      <w:r>
+        <w:rPr>
+          <w:color w:val="FF0000"/>
+        </w:rPr>
+        <w:t>describes the degree to which the findings support the original objectives laid out for the project. The goals may be partially or fully achieved, or exceeded. An experimental project may prove, or disprove the original thesis. A theoretical project may cover some or all of the example cases. Note that reporting of failures to achieve goals is important since a fundamental feature of the assessment procedures is that the processes (how you went about your project) are often as important as the products of the project.</w:t>
+      </w:r>
+    </w:p>
+    <w:p>
+      <w:pPr>
+        <w:pStyle w:val="Heading2"/>
+      </w:pPr>
+      <w:bookmarkStart w:id="19" w:name="_Toc116501029"/>
+      <w:r>
+        <w:t>Further work</w:t>
+      </w:r>
+      <w:bookmarkEnd w:id="19"/>
+      <w:r>
+        <w:t xml:space="preserve"> </w:t>
+      </w:r>
+    </w:p>
+    <w:p>
+      <w:pPr>
+        <w:rPr>
+          <w:color w:val="FF0000"/>
+        </w:rPr>
+      </w:pPr>
+      <w:r>
+        <w:rPr>
+          <w:color w:val="FF0000"/>
+        </w:rPr>
+        <w:t>describes two things: firstly, new areas of investigation prompted by developments in this project, and secondly parts of the current work which were not completed due to time constraints and/or problems encountered.</w:t>
+      </w:r>
+    </w:p>
+    <w:p>
+      <w:pPr>
+        <w:pStyle w:val="Heading1"/>
+      </w:pPr>
+      <w:bookmarkStart w:id="20" w:name="_Toc116501030"/>
+      <w:r>
         <w:lastRenderedPageBreak/>
-        <w:t>Information Architecture?</w:t>
-      </w:r>
-    </w:p>
-    <w:p/>
-    <w:p>
-      <w:pPr>
-        <w:pStyle w:val="Heading2"/>
-      </w:pPr>
-      <w:bookmarkStart w:id="11" w:name="_Toc116501021"/>
-      <w:r>
-        <w:t>UML Diagram</w:t>
-      </w:r>
-      <w:bookmarkEnd w:id="11"/>
-    </w:p>
-    <w:p/>
-    <w:p>
-      <w:pPr>
-        <w:pStyle w:val="Heading2"/>
-      </w:pPr>
-      <w:bookmarkStart w:id="12" w:name="_Toc116501022"/>
-      <w:r>
-        <w:t>Wireframe Design</w:t>
-      </w:r>
-      <w:bookmarkEnd w:id="12"/>
-    </w:p>
-    <w:p/>
-    <w:p>
-      <w:pPr>
-        <w:pStyle w:val="Heading2"/>
-      </w:pPr>
-      <w:bookmarkStart w:id="13" w:name="_Toc116501023"/>
-      <w:r>
-        <w:t>Finalised Design</w:t>
-      </w:r>
-      <w:bookmarkEnd w:id="13"/>
+        <w:t>Conclusion</w:t>
+      </w:r>
+      <w:bookmarkEnd w:id="20"/>
+    </w:p>
+    <w:p>
+      <w:pPr>
+        <w:rPr>
+          <w:color w:val="FF0000"/>
+        </w:rPr>
+      </w:pPr>
+      <w:r>
+        <w:rPr>
+          <w:color w:val="FF0000"/>
+        </w:rPr>
+        <w:t>The conclusions can be summarised in a fairly short chapter (2 or 3 pages). This chapter brings together many of the points that you will have made in other chapters, especially in the previous results and discussion chapter. Do not be afraid of repeating some of your earlier statements here, albeit using different wording.</w:t>
+      </w:r>
     </w:p>
     <w:p>
       <w:pPr>
         <w:pStyle w:val="Heading1"/>
       </w:pPr>
-      <w:bookmarkStart w:id="14" w:name="_Toc116501024"/>
-      <w:r>
-        <w:t>Implementation and Testing</w:t>
-      </w:r>
-      <w:bookmarkEnd w:id="14"/>
-    </w:p>
-    <w:p>
-      <w:pPr>
-        <w:rPr>
-          <w:color w:val="FF0000"/>
-        </w:rPr>
-      </w:pPr>
-      <w:r>
-        <w:rPr>
-          <w:color w:val="FF0000"/>
-        </w:rPr>
-        <w:t>In addition to illustrating "coding traps", this should highlight particular novel aspects to algorithms. Testing should be according to the scheme presented in the Analysis chapter and should follow some suitable model - e.g. category partition, state machine-based. Both functional testing and user-acceptance testing are appropriate. For experimental/investigative projects, techniques developed should be evaluated against a standard result set for calibration, as well as the "live" data set. For theoretical projects, the relative power/expressiveness of the theory should be evaluated with respect to competing approaches.</w:t>
-      </w:r>
-    </w:p>
-    <w:p>
-      <w:pPr>
-        <w:pStyle w:val="Heading1"/>
-      </w:pPr>
-      <w:bookmarkStart w:id="15" w:name="_Toc116501025"/>
-      <w:r>
-        <w:t>Hardware and Software Stack</w:t>
-      </w:r>
-      <w:bookmarkEnd w:id="15"/>
-    </w:p>
-    <w:p>
-      <w:pPr>
-        <w:rPr>
-          <w:color w:val="FF0000"/>
-        </w:rPr>
-      </w:pPr>
-      <w:r>
-        <w:rPr>
-          <w:color w:val="FF0000"/>
-        </w:rPr>
-        <w:t xml:space="preserve">What is needed </w:t>
-      </w:r>
-      <w:r>
-        <w:rPr>
-          <w:color w:val="FF0000"/>
-        </w:rPr>
-        <w:t>to</w:t>
-      </w:r>
-      <w:r>
-        <w:rPr>
-          <w:color w:val="FF0000"/>
-        </w:rPr>
-        <w:t xml:space="preserve"> run this application</w:t>
-      </w:r>
-      <w:r>
-        <w:rPr>
-          <w:color w:val="FF0000"/>
-        </w:rPr>
-        <w:t>?</w:t>
-      </w:r>
-    </w:p>
-    <w:p>
-      <w:pPr>
-        <w:pStyle w:val="Heading1"/>
-      </w:pPr>
-      <w:bookmarkStart w:id="16" w:name="_Toc116501026"/>
-      <w:r>
-        <w:t>Results</w:t>
-      </w:r>
-      <w:bookmarkEnd w:id="16"/>
-    </w:p>
-    <w:p>
-      <w:pPr>
-        <w:pStyle w:val="Heading2"/>
-      </w:pPr>
-      <w:bookmarkStart w:id="17" w:name="_Toc116501027"/>
-      <w:r>
-        <w:t>Findings</w:t>
-      </w:r>
-      <w:bookmarkEnd w:id="17"/>
-    </w:p>
-    <w:p>
-      <w:pPr>
-        <w:rPr>
-          <w:color w:val="FF0000"/>
-        </w:rPr>
-      </w:pPr>
-      <w:r>
-        <w:rPr>
-          <w:color w:val="FF0000"/>
-        </w:rPr>
-        <w:t>present all the results (products, experimental findings, theories, etc.) generated during the project. This may also include some off-topic findings that were not expected, or which were side-effects of other explorations.</w:t>
-      </w:r>
-    </w:p>
-    <w:p>
-      <w:pPr>
-        <w:pStyle w:val="Heading2"/>
-      </w:pPr>
-      <w:bookmarkStart w:id="18" w:name="_Toc116501028"/>
-      <w:r>
-        <w:t>Goals achieved</w:t>
-      </w:r>
-      <w:bookmarkEnd w:id="18"/>
-      <w:r>
-        <w:t xml:space="preserve"> </w:t>
-      </w:r>
-    </w:p>
-    <w:p>
-      <w:pPr>
-        <w:rPr>
-          <w:color w:val="FF0000"/>
-        </w:rPr>
-      </w:pPr>
-      <w:r>
-        <w:rPr>
-          <w:color w:val="FF0000"/>
-        </w:rPr>
-        <w:t>describes the degree to which the findings support the original objectives laid out for the project. The goals may be partially or fully achieved, or exceeded. An experimental project may prove, or disprove the original thesis. A theoretical project may cover some or all of the example cases. Note that reporting of failures to achieve goals is important since a fundamental feature of the assessment procedures is that the processes (how you went about your project) are often as important as the products of the project.</w:t>
-      </w:r>
-    </w:p>
-    <w:p>
-      <w:pPr>
-        <w:pStyle w:val="Heading2"/>
-      </w:pPr>
-      <w:bookmarkStart w:id="19" w:name="_Toc116501029"/>
-      <w:r>
-        <w:t>Further work</w:t>
-      </w:r>
-      <w:bookmarkEnd w:id="19"/>
-      <w:r>
-        <w:t xml:space="preserve"> </w:t>
-      </w:r>
-    </w:p>
-    <w:p>
-      <w:pPr>
-        <w:rPr>
-          <w:color w:val="FF0000"/>
-        </w:rPr>
-      </w:pPr>
-      <w:r>
-        <w:rPr>
-          <w:color w:val="FF0000"/>
-        </w:rPr>
-        <w:t>describes two things: firstly, new areas of investigation prompted by developments in this project, and secondly parts of the current work which were not completed due to time constraints and/or problems encountered.</w:t>
-      </w:r>
-    </w:p>
-    <w:p>
-      <w:pPr>
-        <w:pStyle w:val="Heading1"/>
-      </w:pPr>
-      <w:bookmarkStart w:id="20" w:name="_Toc116501030"/>
-      <w:r>
-        <w:t>Conclusion</w:t>
-      </w:r>
-      <w:bookmarkEnd w:id="20"/>
-    </w:p>
-    <w:p>
-      <w:pPr>
-        <w:rPr>
-          <w:color w:val="FF0000"/>
-        </w:rPr>
-      </w:pPr>
-      <w:r>
-        <w:rPr>
-          <w:color w:val="FF0000"/>
-        </w:rPr>
-        <w:t>The conclusions can be summarised in a fairly short chapter (2 or 3 pages). This chapter brings together many of the points that you will have made in other chapters, especially in the previous results and discussion chapter. Do not be afraid of repeating some of your earlier statements here, albeit using different wording.</w:t>
-      </w:r>
-    </w:p>
-    <w:p>
-      <w:pPr>
-        <w:pStyle w:val="Heading1"/>
-      </w:pPr>
       <w:bookmarkStart w:id="21" w:name="_Toc116501031"/>
       <w:r>
-        <w:lastRenderedPageBreak/>
         <w:t>Evaluating the Project</w:t>
       </w:r>
       <w:bookmarkEnd w:id="21"/>
@@ -3853,6 +4010,20 @@
                 <w:rPr>
                   <w:noProof/>
                 </w:rPr>
+                <w:t xml:space="preserve">uxwing, 2022. Keyboard Piano Icon. </w:t>
+              </w:r>
+            </w:p>
+            <w:p>
+              <w:pPr>
+                <w:pStyle w:val="Bibliography"/>
+                <w:rPr>
+                  <w:noProof/>
+                </w:rPr>
+              </w:pPr>
+              <w:r>
+                <w:rPr>
+                  <w:noProof/>
+                </w:rPr>
                 <w:t xml:space="preserve">Yuksel, B.F. et al., 2016. Learn piano with BACh: An adaptive learning interface that adjusts task difficulty based on brain state. </w:t>
               </w:r>
               <w:r>
@@ -3879,9 +4050,8 @@
         </w:sdt>
       </w:sdtContent>
     </w:sdt>
-    <w:p/>
     <w:sectPr>
-      <w:footerReference w:type="first" r:id="rId13"/>
+      <w:footerReference w:type="first" r:id="rId15"/>
       <w:pgSz w:w="11906" w:h="16838"/>
       <w:pgMar w:top="1440" w:right="1440" w:bottom="1440" w:left="1440" w:header="708" w:footer="708" w:gutter="0"/>
       <w:pgNumType w:start="1"/>
@@ -5429,11 +5599,32 @@
     <b:Volume>66</b:Volume>
     <b:RefOrder>6</b:RefOrder>
   </b:Source>
+  <b:Source>
+    <b:Tag>Ico13</b:Tag>
+    <b:SourceType>JournalArticle</b:SourceType>
+    <b:Guid>{0D0D95D4-A829-4478-8FD1-6D80CD587241}</b:Guid>
+    <b:Author>
+      <b:Author>
+        <b:NameList>
+          <b:Person>
+            <b:Last>uxwing</b:Last>
+          </b:Person>
+        </b:NameList>
+      </b:Author>
+    </b:Author>
+    <b:Title>Keyboard Piano Icon</b:Title>
+    <b:Year>2022</b:Year>
+    <b:YearAccessed>2022</b:YearAccessed>
+    <b:MonthAccessed>10</b:MonthAccessed>
+    <b:DayAccessed>19</b:DayAccessed>
+    <b:URL>https://uxwing.com/keyboard-piano-icon/</b:URL>
+    <b:RefOrder>7</b:RefOrder>
+  </b:Source>
 </b:Sources>
 </file>
 
 <file path=customXml/itemProps1.xml><?xml version="1.0" encoding="utf-8"?>
-<ds:datastoreItem xmlns:ds="http://schemas.openxmlformats.org/officeDocument/2006/customXml" ds:itemID="{6A16F91A-E8D3-4846-BA33-E49ACEBD81CF}">
+<ds:datastoreItem xmlns:ds="http://schemas.openxmlformats.org/officeDocument/2006/customXml" ds:itemID="{111E1898-AEBA-4623-BE1E-B4BD1D6C29C5}">
   <ds:schemaRefs>
     <ds:schemaRef ds:uri="http://schemas.openxmlformats.org/officeDocument/2006/bibliography"/>
   </ds:schemaRefs>

</xml_diff>